<commit_message>
added bulleted course outcomes
</commit_message>
<xml_diff>
--- a/assets/documents/Narrative - Data Structures & Algoriothms.docx
+++ b/assets/documents/Narrative - Data Structures & Algoriothms.docx
@@ -614,15 +614,12 @@
     </w:p>
     <w:p>
       <w:pPr>
+        <w:pStyle w:val="ListParagraph"/>
         <w:numPr>
           <w:ilvl w:val="0"/>
           <w:numId w:val="1"/>
         </w:numPr>
-        <w:tabs>
-          <w:tab w:val="clear" w:pos="1080"/>
-          <w:tab w:val="num" w:pos="1980"/>
-        </w:tabs>
-        <w:ind w:left="1980"/>
+        <w:spacing w:line="480" w:lineRule="auto"/>
         <w:rPr>
           <w:rFonts w:ascii="Times New Roman" w:eastAsiaTheme="minorEastAsia" w:hAnsi="Times New Roman" w:cs="Times New Roman"/>
           <w:sz w:val="24"/>
@@ -635,20 +632,25 @@
           <w:sz w:val="24"/>
           <w:szCs w:val="24"/>
         </w:rPr>
-        <w:t>Design and evaluate computing solutions that solve a given problem using algorithmic principles and computer science practices and standards appropriate to its solution, while managing the trade-offs involved in design choices</w:t>
+        <w:t xml:space="preserve">Design </w:t>
+      </w:r>
+      <w:r>
+        <w:rPr>
+          <w:rFonts w:ascii="Times New Roman" w:eastAsiaTheme="minorEastAsia" w:hAnsi="Times New Roman" w:cs="Times New Roman"/>
+          <w:sz w:val="24"/>
+          <w:szCs w:val="24"/>
+        </w:rPr>
+        <w:t>and evaluate computing solutions that solve a given problem using algorithmic principles and computer science practices and standards appropriate to its solution, while managing the trade-offs involved in design choices</w:t>
       </w:r>
     </w:p>
     <w:p>
       <w:pPr>
+        <w:pStyle w:val="ListParagraph"/>
         <w:numPr>
           <w:ilvl w:val="0"/>
           <w:numId w:val="1"/>
         </w:numPr>
-        <w:tabs>
-          <w:tab w:val="clear" w:pos="1080"/>
-          <w:tab w:val="num" w:pos="1980"/>
-        </w:tabs>
-        <w:ind w:left="1980"/>
+        <w:spacing w:line="480" w:lineRule="auto"/>
         <w:rPr>
           <w:rFonts w:ascii="Times New Roman" w:eastAsiaTheme="minorEastAsia" w:hAnsi="Times New Roman" w:cs="Times New Roman"/>
           <w:sz w:val="24"/>
@@ -667,7 +669,6 @@
     <w:p>
       <w:pPr>
         <w:spacing w:line="480" w:lineRule="auto"/>
-        <w:ind w:firstLine="720"/>
         <w:rPr>
           <w:rFonts w:ascii="Times New Roman" w:hAnsi="Times New Roman" w:cs="Times New Roman"/>
           <w:sz w:val="24"/>
@@ -698,9 +699,9 @@
       <w:lvlJc w:val="left"/>
       <w:pPr>
         <w:tabs>
-          <w:tab w:val="num" w:pos="1080"/>
+          <w:tab w:val="num" w:pos="1800"/>
         </w:tabs>
-        <w:ind w:left="1080" w:hanging="360"/>
+        <w:ind w:left="1800" w:hanging="360"/>
       </w:pPr>
       <w:rPr>
         <w:rFonts w:ascii="Symbol" w:hAnsi="Symbol" w:hint="default"/>
@@ -714,9 +715,9 @@
       <w:lvlJc w:val="left"/>
       <w:pPr>
         <w:tabs>
-          <w:tab w:val="num" w:pos="1800"/>
+          <w:tab w:val="num" w:pos="2520"/>
         </w:tabs>
-        <w:ind w:left="1800" w:hanging="360"/>
+        <w:ind w:left="2520" w:hanging="360"/>
       </w:pPr>
       <w:rPr>
         <w:rFonts w:asciiTheme="minorHAnsi" w:eastAsiaTheme="minorHAnsi" w:hAnsiTheme="minorHAnsi" w:cstheme="minorBidi"/>
@@ -729,7 +730,7 @@
       <w:lvlText w:val="%3."/>
       <w:lvlJc w:val="left"/>
       <w:pPr>
-        <w:ind w:left="2880" w:hanging="720"/>
+        <w:ind w:left="3600" w:hanging="720"/>
       </w:pPr>
       <w:rPr>
         <w:rFonts w:hint="default"/>
@@ -741,29 +742,13 @@
       <w:lvlText w:val="-"/>
       <w:lvlJc w:val="left"/>
       <w:pPr>
-        <w:ind w:left="3240" w:hanging="360"/>
+        <w:ind w:left="3960" w:hanging="360"/>
       </w:pPr>
       <w:rPr>
         <w:rFonts w:ascii="Aptos" w:eastAsiaTheme="minorHAnsi" w:hAnsi="Aptos" w:cstheme="minorBidi" w:hint="default"/>
       </w:rPr>
     </w:lvl>
     <w:lvl w:ilvl="4" w:tentative="1">
-      <w:start w:val="1"/>
-      <w:numFmt w:val="bullet"/>
-      <w:lvlText w:val=""/>
-      <w:lvlJc w:val="left"/>
-      <w:pPr>
-        <w:tabs>
-          <w:tab w:val="num" w:pos="3960"/>
-        </w:tabs>
-        <w:ind w:left="3960" w:hanging="360"/>
-      </w:pPr>
-      <w:rPr>
-        <w:rFonts w:ascii="Symbol" w:hAnsi="Symbol" w:hint="default"/>
-        <w:sz w:val="20"/>
-      </w:rPr>
-    </w:lvl>
-    <w:lvl w:ilvl="5" w:tentative="1">
       <w:start w:val="1"/>
       <w:numFmt w:val="bullet"/>
       <w:lvlText w:val=""/>
@@ -779,7 +764,7 @@
         <w:sz w:val="20"/>
       </w:rPr>
     </w:lvl>
-    <w:lvl w:ilvl="6" w:tentative="1">
+    <w:lvl w:ilvl="5" w:tentative="1">
       <w:start w:val="1"/>
       <w:numFmt w:val="bullet"/>
       <w:lvlText w:val=""/>
@@ -795,7 +780,7 @@
         <w:sz w:val="20"/>
       </w:rPr>
     </w:lvl>
-    <w:lvl w:ilvl="7" w:tentative="1">
+    <w:lvl w:ilvl="6" w:tentative="1">
       <w:start w:val="1"/>
       <w:numFmt w:val="bullet"/>
       <w:lvlText w:val=""/>
@@ -811,7 +796,7 @@
         <w:sz w:val="20"/>
       </w:rPr>
     </w:lvl>
-    <w:lvl w:ilvl="8" w:tentative="1">
+    <w:lvl w:ilvl="7" w:tentative="1">
       <w:start w:val="1"/>
       <w:numFmt w:val="bullet"/>
       <w:lvlText w:val=""/>
@@ -821,6 +806,22 @@
           <w:tab w:val="num" w:pos="6840"/>
         </w:tabs>
         <w:ind w:left="6840" w:hanging="360"/>
+      </w:pPr>
+      <w:rPr>
+        <w:rFonts w:ascii="Symbol" w:hAnsi="Symbol" w:hint="default"/>
+        <w:sz w:val="20"/>
+      </w:rPr>
+    </w:lvl>
+    <w:lvl w:ilvl="8" w:tentative="1">
+      <w:start w:val="1"/>
+      <w:numFmt w:val="bullet"/>
+      <w:lvlText w:val=""/>
+      <w:lvlJc w:val="left"/>
+      <w:pPr>
+        <w:tabs>
+          <w:tab w:val="num" w:pos="7560"/>
+        </w:tabs>
+        <w:ind w:left="7560" w:hanging="360"/>
       </w:pPr>
       <w:rPr>
         <w:rFonts w:ascii="Symbol" w:hAnsi="Symbol" w:hint="default"/>
@@ -1437,7 +1438,6 @@
   <w:style w:type="character" w:default="1" w:styleId="DefaultParagraphFont">
     <w:name w:val="Default Paragraph Font"/>
     <w:uiPriority w:val="1"/>
-    <w:semiHidden/>
     <w:unhideWhenUsed/>
   </w:style>
   <w:style w:type="table" w:default="1" w:styleId="TableNormal">

</xml_diff>